<commit_message>
Removing more bugs to do with standalone adjectives being ignored and also more accurate answers
</commit_message>
<xml_diff>
--- a/V1/WriteUp.docx
+++ b/V1/WriteUp.docx
@@ -24,232 +24,261 @@
       <w:r>
         <w:t xml:space="preserve"> = Work In progress on current branch</w:t>
       </w:r>
+    </w:p>
+    <w:p>
+      <w:r>
+        <w:rPr>
+          <w:i/>
+          <w:color w:val="92D050"/>
+        </w:rPr>
+        <w:t xml:space="preserve">Italic </w:t>
+      </w:r>
+      <w:r>
+        <w:rPr>
+          <w:i/>
+          <w:color w:val="92D050"/>
+        </w:rPr>
+        <w:t xml:space="preserve">green </w:t>
+      </w:r>
+      <w:r>
+        <w:rPr>
+          <w:i/>
+          <w:color w:val="92D050"/>
+        </w:rPr>
+        <w:t>text</w:t>
+      </w:r>
+      <w:r>
+        <w:t xml:space="preserve"> = Completed on current branch</w:t>
+      </w:r>
+    </w:p>
+    <w:p>
+      <w:pPr>
+        <w:pStyle w:val="Heading2"/>
+      </w:pPr>
+      <w:r>
+        <w:t>Incorrect processing occurrences</w:t>
+      </w:r>
+    </w:p>
+    <w:p>
+      <w:pPr>
+        <w:pStyle w:val="ListParagraph"/>
+        <w:numPr>
+          <w:ilvl w:val="0"/>
+          <w:numId w:val="1"/>
+        </w:numPr>
+      </w:pPr>
+      <w:r>
+        <w:t>M frequently malfunctions on questions which contain ‘in’, such as “how many cats in the world”</w:t>
+      </w:r>
+    </w:p>
+    <w:p>
+      <w:pPr>
+        <w:pStyle w:val="ListParagraph"/>
+        <w:numPr>
+          <w:ilvl w:val="1"/>
+          <w:numId w:val="1"/>
+        </w:numPr>
+      </w:pPr>
+      <w:r>
+        <w:t>This is because it does not understand words as complex structures but instead as simple strings</w:t>
+      </w:r>
+    </w:p>
+    <w:p>
+      <w:pPr>
+        <w:pStyle w:val="ListParagraph"/>
+        <w:numPr>
+          <w:ilvl w:val="0"/>
+          <w:numId w:val="1"/>
+        </w:numPr>
+      </w:pPr>
+      <w:r>
+        <w:t>M also is not able to answer possessive questions, such as “what is your name”</w:t>
+      </w:r>
+    </w:p>
+    <w:p>
+      <w:pPr>
+        <w:pStyle w:val="ListParagraph"/>
+        <w:numPr>
+          <w:ilvl w:val="1"/>
+          <w:numId w:val="1"/>
+        </w:numPr>
+      </w:pPr>
+      <w:r>
+        <w:t>This has not been implemented yet as it is not a necessary feature of a pub quiz bot, and would require M to save a file containing facts</w:t>
+      </w:r>
+      <w:r>
+        <w:t xml:space="preserve"> about itself and others around it</w:t>
+      </w:r>
+    </w:p>
+    <w:p>
+      <w:pPr>
+        <w:pStyle w:val="ListParagraph"/>
+        <w:numPr>
+          <w:ilvl w:val="0"/>
+          <w:numId w:val="1"/>
+        </w:numPr>
+      </w:pPr>
+      <w:r>
+        <w:t>M occasionally misunderstands questions due to the NLP library misinterpreting the type of words</w:t>
+      </w:r>
+    </w:p>
+    <w:p>
+      <w:pPr>
+        <w:pStyle w:val="ListParagraph"/>
+        <w:numPr>
+          <w:ilvl w:val="1"/>
+          <w:numId w:val="1"/>
+        </w:numPr>
+      </w:pPr>
+      <w:r>
+        <w:t>An attempt to fix this for some common words has been made in the form of lists of words in the correct types, allowing the incorrect type to be replaced with the correct one</w:t>
+      </w:r>
+    </w:p>
+    <w:p>
+      <w:pPr>
+        <w:pStyle w:val="ListParagraph"/>
+        <w:numPr>
+          <w:ilvl w:val="0"/>
+          <w:numId w:val="1"/>
+        </w:numPr>
+      </w:pPr>
+      <w:r>
+        <w:t>M does not understand spelling mistakes from the user</w:t>
+      </w:r>
+    </w:p>
+    <w:p>
+      <w:pPr>
+        <w:pStyle w:val="ListParagraph"/>
+        <w:numPr>
+          <w:ilvl w:val="1"/>
+          <w:numId w:val="1"/>
+        </w:numPr>
+      </w:pPr>
+      <w:r>
+        <w:t xml:space="preserve">This </w:t>
+      </w:r>
+      <w:r>
+        <w:t>means that seemingly obvious sentences can be misunderstood</w:t>
+      </w:r>
+    </w:p>
+    <w:p>
+      <w:pPr>
+        <w:pStyle w:val="ListParagraph"/>
+        <w:numPr>
+          <w:ilvl w:val="0"/>
+          <w:numId w:val="1"/>
+        </w:numPr>
+      </w:pPr>
+      <w:r>
+        <w:t>M only can process single clauses at a time, so a multi-claused sentence will not be understood</w:t>
+      </w:r>
+    </w:p>
+    <w:p>
+      <w:pPr>
+        <w:pStyle w:val="ListParagraph"/>
+        <w:numPr>
+          <w:ilvl w:val="1"/>
+          <w:numId w:val="1"/>
+        </w:numPr>
+      </w:pPr>
+      <w:r>
+        <w:t>For example, it is not possible to say “I have a dog, who is brown”</w:t>
+      </w:r>
+    </w:p>
+    <w:p>
+      <w:pPr>
+        <w:pStyle w:val="ListParagraph"/>
+        <w:numPr>
+          <w:ilvl w:val="0"/>
+          <w:numId w:val="1"/>
+        </w:numPr>
+      </w:pPr>
+      <w:r>
+        <w:t xml:space="preserve">Finally, M does not carry information </w:t>
+      </w:r>
+      <w:r>
+        <w:t xml:space="preserve">as a continuous thread from </w:t>
+      </w:r>
+      <w:r>
+        <w:t>the previous conversation, so asking a question like “What is London” followed by “Where is it” would confuse it</w:t>
+      </w:r>
+    </w:p>
+    <w:p>
+      <w:pPr>
+        <w:pStyle w:val="Heading2"/>
+      </w:pPr>
+      <w:r>
+        <w:t>Improvements</w:t>
+      </w:r>
+    </w:p>
+    <w:p>
+      <w:pPr>
+        <w:pStyle w:val="ListParagraph"/>
+        <w:numPr>
+          <w:ilvl w:val="0"/>
+          <w:numId w:val="2"/>
+        </w:numPr>
+        <w:rPr>
+          <w:i/>
+          <w:color w:val="92D050"/>
+        </w:rPr>
+      </w:pPr>
+      <w:r>
+        <w:rPr>
+          <w:i/>
+          <w:color w:val="92D050"/>
+        </w:rPr>
+        <w:t>I would like to implement a smart word system, but this may require a complete rewrite</w:t>
+      </w:r>
+    </w:p>
+    <w:p>
+      <w:pPr>
+        <w:pStyle w:val="ListParagraph"/>
+        <w:numPr>
+          <w:ilvl w:val="1"/>
+          <w:numId w:val="2"/>
+        </w:numPr>
+        <w:rPr>
+          <w:i/>
+          <w:color w:val="92D050"/>
+        </w:rPr>
+      </w:pPr>
+      <w:r>
+        <w:rPr>
+          <w:i/>
+          <w:color w:val="92D050"/>
+        </w:rPr>
+        <w:t>This would allow more information about a word to be stored, for instance a noun could store its pronouns and adjectives. This would allow for more intelligent answers due to a deeper understanding</w:t>
+      </w:r>
+    </w:p>
+    <w:p>
+      <w:pPr>
+        <w:pStyle w:val="ListParagraph"/>
+        <w:numPr>
+          <w:ilvl w:val="0"/>
+          <w:numId w:val="2"/>
+        </w:numPr>
+      </w:pPr>
+      <w:r>
+        <w:t xml:space="preserve">I would like to allow M </w:t>
+      </w:r>
+      <w:r>
+        <w:t>to store facts on itself and the people around it</w:t>
+      </w:r>
+    </w:p>
+    <w:p>
+      <w:pPr>
+        <w:pStyle w:val="ListParagraph"/>
+        <w:numPr>
+          <w:ilvl w:val="1"/>
+          <w:numId w:val="2"/>
+        </w:numPr>
+      </w:pPr>
+      <w:r>
+        <w:t>This would mean that M would be more like a real human, as you could say “my favourite colour is blue”, and m would be able to respond to you asking it “what is my favourite colour”</w:t>
+      </w:r>
       <w:bookmarkStart w:id="0" w:name="_GoBack"/>
       <w:bookmarkEnd w:id="0"/>
-    </w:p>
-    <w:p/>
-    <w:p>
-      <w:pPr>
-        <w:pStyle w:val="Heading2"/>
-      </w:pPr>
-      <w:r>
-        <w:t>Incorrect processing occurrences</w:t>
-      </w:r>
-    </w:p>
-    <w:p>
-      <w:pPr>
-        <w:pStyle w:val="ListParagraph"/>
-        <w:numPr>
-          <w:ilvl w:val="0"/>
-          <w:numId w:val="1"/>
-        </w:numPr>
-      </w:pPr>
-      <w:r>
-        <w:t>M frequently malfunctions on questions which contain ‘in’, such as “how many cats in the world”</w:t>
-      </w:r>
-    </w:p>
-    <w:p>
-      <w:pPr>
-        <w:pStyle w:val="ListParagraph"/>
-        <w:numPr>
-          <w:ilvl w:val="1"/>
-          <w:numId w:val="1"/>
-        </w:numPr>
-      </w:pPr>
-      <w:r>
-        <w:t>This is because it does not understand words as complex structures but instead as simple strings</w:t>
-      </w:r>
-    </w:p>
-    <w:p>
-      <w:pPr>
-        <w:pStyle w:val="ListParagraph"/>
-        <w:numPr>
-          <w:ilvl w:val="0"/>
-          <w:numId w:val="1"/>
-        </w:numPr>
-      </w:pPr>
-      <w:r>
-        <w:t>M also is not able to answer possessive questions, such as “what is your name”</w:t>
-      </w:r>
-    </w:p>
-    <w:p>
-      <w:pPr>
-        <w:pStyle w:val="ListParagraph"/>
-        <w:numPr>
-          <w:ilvl w:val="1"/>
-          <w:numId w:val="1"/>
-        </w:numPr>
-      </w:pPr>
-      <w:r>
-        <w:t>This has not been implemented yet as it is not a necessary feature of a pub quiz bot, and would require M to save a file containing facts</w:t>
-      </w:r>
-      <w:r>
-        <w:t xml:space="preserve"> about itself and others around it</w:t>
-      </w:r>
-    </w:p>
-    <w:p>
-      <w:pPr>
-        <w:pStyle w:val="ListParagraph"/>
-        <w:numPr>
-          <w:ilvl w:val="0"/>
-          <w:numId w:val="1"/>
-        </w:numPr>
-      </w:pPr>
-      <w:r>
-        <w:t>M occasionally misunderstands questions due to the NLP library misinterpreting the type of words</w:t>
-      </w:r>
-    </w:p>
-    <w:p>
-      <w:pPr>
-        <w:pStyle w:val="ListParagraph"/>
-        <w:numPr>
-          <w:ilvl w:val="1"/>
-          <w:numId w:val="1"/>
-        </w:numPr>
-      </w:pPr>
-      <w:r>
-        <w:t>An attempt to fix this for some common words has been made in the form of lists of words in the correct types, allowing the incorrect type to be replaced with the correct one</w:t>
-      </w:r>
-    </w:p>
-    <w:p>
-      <w:pPr>
-        <w:pStyle w:val="ListParagraph"/>
-        <w:numPr>
-          <w:ilvl w:val="0"/>
-          <w:numId w:val="1"/>
-        </w:numPr>
-      </w:pPr>
-      <w:r>
-        <w:t>M does not understand spelling mistakes from the user</w:t>
-      </w:r>
-    </w:p>
-    <w:p>
-      <w:pPr>
-        <w:pStyle w:val="ListParagraph"/>
-        <w:numPr>
-          <w:ilvl w:val="1"/>
-          <w:numId w:val="1"/>
-        </w:numPr>
-      </w:pPr>
-      <w:r>
-        <w:t xml:space="preserve">This </w:t>
-      </w:r>
-      <w:r>
-        <w:t>means that seemingly obvious sentences can be misunderstood</w:t>
-      </w:r>
-    </w:p>
-    <w:p>
-      <w:pPr>
-        <w:pStyle w:val="ListParagraph"/>
-        <w:numPr>
-          <w:ilvl w:val="0"/>
-          <w:numId w:val="1"/>
-        </w:numPr>
-      </w:pPr>
-      <w:r>
-        <w:t>M only can process single clauses at a time, so a multi-claused sentence will not be understood</w:t>
-      </w:r>
-    </w:p>
-    <w:p>
-      <w:pPr>
-        <w:pStyle w:val="ListParagraph"/>
-        <w:numPr>
-          <w:ilvl w:val="1"/>
-          <w:numId w:val="1"/>
-        </w:numPr>
-      </w:pPr>
-      <w:r>
-        <w:t>For example, it is not possible to say “I have a dog, who is brown”</w:t>
-      </w:r>
-    </w:p>
-    <w:p>
-      <w:pPr>
-        <w:pStyle w:val="ListParagraph"/>
-        <w:numPr>
-          <w:ilvl w:val="0"/>
-          <w:numId w:val="1"/>
-        </w:numPr>
-      </w:pPr>
-      <w:r>
-        <w:t xml:space="preserve">Finally, M does not carry information </w:t>
-      </w:r>
-      <w:r>
-        <w:t xml:space="preserve">as a continuous thread from </w:t>
-      </w:r>
-      <w:r>
-        <w:t>the previous conversation, so asking a question like “What is London” followed by “Where is it” would confuse it</w:t>
-      </w:r>
-    </w:p>
-    <w:p>
-      <w:pPr>
-        <w:pStyle w:val="Heading2"/>
-      </w:pPr>
-      <w:r>
-        <w:t>Improvements</w:t>
-      </w:r>
-    </w:p>
-    <w:p>
-      <w:pPr>
-        <w:pStyle w:val="ListParagraph"/>
-        <w:numPr>
-          <w:ilvl w:val="0"/>
-          <w:numId w:val="2"/>
-        </w:numPr>
-        <w:rPr>
-          <w:b/>
-        </w:rPr>
-      </w:pPr>
-      <w:r>
-        <w:rPr>
-          <w:b/>
-        </w:rPr>
-        <w:t>I would like to implement a smart word system, but this may require a complete rewrite</w:t>
-      </w:r>
-    </w:p>
-    <w:p>
-      <w:pPr>
-        <w:pStyle w:val="ListParagraph"/>
-        <w:numPr>
-          <w:ilvl w:val="1"/>
-          <w:numId w:val="2"/>
-        </w:numPr>
-        <w:rPr>
-          <w:b/>
-        </w:rPr>
-      </w:pPr>
-      <w:r>
-        <w:rPr>
-          <w:b/>
-        </w:rPr>
-        <w:t>This would allow more information about a word to be stored, for instance a noun could store its pronouns and adjectives. This would allow for more intelligent answers due to a deeper understanding</w:t>
-      </w:r>
-    </w:p>
-    <w:p>
-      <w:pPr>
-        <w:pStyle w:val="ListParagraph"/>
-        <w:numPr>
-          <w:ilvl w:val="0"/>
-          <w:numId w:val="2"/>
-        </w:numPr>
-      </w:pPr>
-      <w:r>
-        <w:t xml:space="preserve">I would like to allow M </w:t>
-      </w:r>
-      <w:r>
-        <w:t>to store facts on itself and the people around it</w:t>
-      </w:r>
-    </w:p>
-    <w:p>
-      <w:pPr>
-        <w:pStyle w:val="ListParagraph"/>
-        <w:numPr>
-          <w:ilvl w:val="1"/>
-          <w:numId w:val="2"/>
-        </w:numPr>
-      </w:pPr>
-      <w:r>
-        <w:t>This would mean that M would be more like a real human, as you could say “my favourite colour is blue”, and m would be able to respond to you asking it “what is my favourite colour”</w:t>
-      </w:r>
     </w:p>
     <w:p>
       <w:pPr>

</xml_diff>